<commit_message>
caricamento dati per giangiorgi
</commit_message>
<xml_diff>
--- a/DOCS_DA_CONVERTIRE/giangiorgi.docx
+++ b/DOCS_DA_CONVERTIRE/giangiorgi.docx
@@ -7,12 +7,18 @@
         <w:pStyle w:val="Titolo1"/>
       </w:pPr>
       <w:r>
-        <w:t>Pagina per Giangiorgi Carlo</w:t>
+        <w:t>Fontanina nel tempo</w:t>
       </w:r>
     </w:p>
     <w:p>
       <w:r>
-        <w:t>Buongiorno, vi faccio vedere una foto di Bologna.</w:t>
+        <w:t xml:space="preserve">Buongiorno, vi faccio vedere una foto di </w:t>
+      </w:r>
+      <w:r>
+        <w:t xml:space="preserve">via Fontanina a </w:t>
+      </w:r>
+      <w:r>
+        <w:t>Bologna</w:t>
       </w:r>
       <w:r>
         <w:br/>
@@ -66,7 +72,15 @@
     </w:p>
     <w:p>
       <w:r>
-        <w:t>[SPLIT_BLOCK:</w:t>
+        <w:t>[</w:t>
+      </w:r>
+      <w:proofErr w:type="spellStart"/>
+      <w:r>
+        <w:t>SPLIT_</w:t>
+      </w:r>
+      <w:proofErr w:type="gramStart"/>
+      <w:r>
+        <w:t>BLOCK:</w:t>
       </w:r>
       <w:r>
         <w:rPr>
@@ -76,7 +90,12 @@
         <w:t>cantierefontanina</w:t>
       </w:r>
       <w:r>
-        <w:t>.jpg];</w:t>
+        <w:t>.jpg</w:t>
+      </w:r>
+      <w:proofErr w:type="spellEnd"/>
+      <w:proofErr w:type="gramEnd"/>
+      <w:r>
+        <w:t>];</w:t>
       </w:r>
     </w:p>
     <w:p>
@@ -100,10 +119,10 @@
           <w:noProof/>
         </w:rPr>
         <w:drawing>
-          <wp:inline distT="0" distB="0" distL="0" distR="0" wp14:anchorId="3C0A2918" wp14:editId="46DBB635">
-            <wp:extent cx="3562862" cy="2672331"/>
+          <wp:inline distT="0" distB="0" distL="0" distR="0" wp14:anchorId="38BBEFA8" wp14:editId="57F29FD5">
+            <wp:extent cx="3886200" cy="2286000"/>
             <wp:effectExtent l="0" t="0" r="0" b="0"/>
-            <wp:docPr id="91946586" name="Immagine 2" descr="Immagine che contiene persona, vestiti, interno, stoviglie&#10;&#10;Il contenuto generato dall'IA potrebbe non essere corretto."/>
+            <wp:docPr id="1558141885" name="Immagine 1" descr="Immagine che contiene edificio, finestra, aria aperta, muro&#10;&#10;Il contenuto generato dall'IA potrebbe non essere corretto."/>
             <wp:cNvGraphicFramePr>
               <a:graphicFrameLocks xmlns:a="http://schemas.openxmlformats.org/drawingml/2006/main" noChangeAspect="1"/>
             </wp:cNvGraphicFramePr>
@@ -111,11 +130,11 @@
               <a:graphicData uri="http://schemas.openxmlformats.org/drawingml/2006/picture">
                 <pic:pic xmlns:pic="http://schemas.openxmlformats.org/drawingml/2006/picture">
                   <pic:nvPicPr>
-                    <pic:cNvPr id="91946586" name="Immagine 2" descr="Immagine che contiene persona, vestiti, interno, stoviglie&#10;&#10;Il contenuto generato dall'IA potrebbe non essere corretto."/>
+                    <pic:cNvPr id="1558141885" name="Immagine 1" descr="Immagine che contiene edificio, finestra, aria aperta, muro&#10;&#10;Il contenuto generato dall'IA potrebbe non essere corretto."/>
                     <pic:cNvPicPr/>
                   </pic:nvPicPr>
                   <pic:blipFill>
-                    <a:blip r:embed="rId5" cstate="print">
+                    <a:blip r:embed="rId5">
                       <a:extLst>
                         <a:ext uri="{28A0092B-C50C-407E-A947-70E740481C1C}">
                           <a14:useLocalDpi xmlns:a14="http://schemas.microsoft.com/office/drawing/2010/main" val="0"/>
@@ -129,7 +148,7 @@
                   <pic:spPr>
                     <a:xfrm>
                       <a:off x="0" y="0"/>
-                      <a:ext cx="3588981" cy="2691921"/>
+                      <a:ext cx="3886200" cy="2286000"/>
                     </a:xfrm>
                     <a:prstGeom prst="rect">
                       <a:avLst/>
@@ -144,22 +163,69 @@
     </w:p>
     <w:p>
       <w:r>
-        <w:t>[SPLIT_BLOCK:</w:t>
+        <w:t>[</w:t>
+      </w:r>
+      <w:proofErr w:type="spellStart"/>
+      <w:r>
+        <w:t>SPLIT_</w:t>
+      </w:r>
+      <w:proofErr w:type="gramStart"/>
+      <w:r>
+        <w:t>BLOCK:</w:t>
       </w:r>
       <w:r>
         <w:rPr>
           <w:i/>
           <w:iCs/>
+          <w:u w:val="single"/>
         </w:rPr>
-        <w:t>pranzonatale</w:t>
-      </w:r>
-      <w:r>
-        <w:t>.jpg];</w:t>
+        <w:t>serrande</w:t>
+      </w:r>
+      <w:r>
+        <w:rPr>
+          <w:i/>
+          <w:iCs/>
+          <w:u w:val="single"/>
+        </w:rPr>
+        <w:t>i</w:t>
+      </w:r>
+      <w:r>
+        <w:rPr>
+          <w:i/>
+          <w:iCs/>
+          <w:u w:val="single"/>
+        </w:rPr>
+        <w:t>mbrattate</w:t>
+      </w:r>
+      <w:r>
+        <w:t>.jpg</w:t>
+      </w:r>
+      <w:proofErr w:type="spellEnd"/>
+      <w:proofErr w:type="gramEnd"/>
+      <w:r>
+        <w:t>];</w:t>
       </w:r>
     </w:p>
     <w:p>
       <w:r>
-        <w:t>Vi piace la mangiata di natale.</w:t>
+        <w:t>Ma fino a ieri avevamo anche questo</w:t>
+      </w:r>
+    </w:p>
+    <w:p>
+      <w:pPr>
+        <w:rPr>
+          <w:u w:val="single"/>
+        </w:rPr>
+      </w:pPr>
+      <w:r>
+        <w:t xml:space="preserve">Abbiamo fatto a pulizia con il </w:t>
+      </w:r>
+      <w:r>
+        <w:rPr>
+          <w:b/>
+          <w:bCs/>
+        </w:rPr>
+        <w:t>patto di collaborazione</w:t>
       </w:r>
     </w:p>
     <w:sectPr>

</xml_diff>